<commit_message>
Conclusão da documentação do projeto
</commit_message>
<xml_diff>
--- a/Documentação.docx
+++ b/Documentação.docx
@@ -1,16 +1,15 @@
 
 <file path=word/document.xml><?xml version="1.0" encoding="utf-8"?>
-<w:document xmlns:wpc="http://schemas.microsoft.com/office/word/2010/wordprocessingCanvas" xmlns:cx="http://schemas.microsoft.com/office/drawing/2014/chartex" xmlns:cx1="http://schemas.microsoft.com/office/drawing/2015/9/8/chartex" xmlns:mc="http://schemas.openxmlformats.org/markup-compatibility/2006" xmlns:o="urn:schemas-microsoft-com:office:office" xmlns:r="http://schemas.openxmlformats.org/officeDocument/2006/relationships" xmlns:m="http://schemas.openxmlformats.org/officeDocument/2006/math" xmlns:v="urn:schemas-microsoft-com:vml" xmlns:wp14="http://schemas.microsoft.com/office/word/2010/wordprocessingDrawing" xmlns:wp="http://schemas.openxmlformats.org/drawingml/2006/wordprocessingDrawing" xmlns:w10="urn:schemas-microsoft-com:office:word" xmlns:w="http://schemas.openxmlformats.org/wordprocessingml/2006/main" xmlns:w14="http://schemas.microsoft.com/office/word/2010/wordml" xmlns:w15="http://schemas.microsoft.com/office/word/2012/wordml" xmlns:w16se="http://schemas.microsoft.com/office/word/2015/wordml/symex" xmlns:wpg="http://schemas.microsoft.com/office/word/2010/wordprocessingGroup" xmlns:wpi="http://schemas.microsoft.com/office/word/2010/wordprocessingInk" xmlns:wne="http://schemas.microsoft.com/office/word/2006/wordml" xmlns:wps="http://schemas.microsoft.com/office/word/2010/wordprocessingShape" mc:Ignorable="w14 w15 w16se wp14">
+<w:document xmlns:wpc="http://schemas.microsoft.com/office/word/2010/wordprocessingCanvas" xmlns:cx="http://schemas.microsoft.com/office/drawing/2014/chartex" xmlns:cx1="http://schemas.microsoft.com/office/drawing/2015/9/8/chartex" xmlns:cx2="http://schemas.microsoft.com/office/drawing/2015/10/21/chartex" xmlns:cx3="http://schemas.microsoft.com/office/drawing/2016/5/9/chartex" xmlns:cx4="http://schemas.microsoft.com/office/drawing/2016/5/10/chartex" xmlns:cx5="http://schemas.microsoft.com/office/drawing/2016/5/11/chartex" xmlns:cx6="http://schemas.microsoft.com/office/drawing/2016/5/12/chartex" xmlns:cx7="http://schemas.microsoft.com/office/drawing/2016/5/13/chartex" xmlns:cx8="http://schemas.microsoft.com/office/drawing/2016/5/14/chartex" xmlns:mc="http://schemas.openxmlformats.org/markup-compatibility/2006" xmlns:aink="http://schemas.microsoft.com/office/drawing/2016/ink" xmlns:am3d="http://schemas.microsoft.com/office/drawing/2017/model3d" xmlns:o="urn:schemas-microsoft-com:office:office" xmlns:r="http://schemas.openxmlformats.org/officeDocument/2006/relationships" xmlns:m="http://schemas.openxmlformats.org/officeDocument/2006/math" xmlns:v="urn:schemas-microsoft-com:vml" xmlns:wp14="http://schemas.microsoft.com/office/word/2010/wordprocessingDrawing" xmlns:wp="http://schemas.openxmlformats.org/drawingml/2006/wordprocessingDrawing" xmlns:w10="urn:schemas-microsoft-com:office:word" xmlns:w="http://schemas.openxmlformats.org/wordprocessingml/2006/main" xmlns:w14="http://schemas.microsoft.com/office/word/2010/wordml" xmlns:w15="http://schemas.microsoft.com/office/word/2012/wordml" xmlns:w16cid="http://schemas.microsoft.com/office/word/2016/wordml/cid" xmlns:w16se="http://schemas.microsoft.com/office/word/2015/wordml/symex" xmlns:wpg="http://schemas.microsoft.com/office/word/2010/wordprocessingGroup" xmlns:wpi="http://schemas.microsoft.com/office/word/2010/wordprocessingInk" xmlns:wne="http://schemas.microsoft.com/office/word/2006/wordml" xmlns:wps="http://schemas.microsoft.com/office/word/2010/wordprocessingShape" mc:Ignorable="w14 w15 w16se w16cid wp14">
   <w:body>
     <w:p>
       <w:pPr>
-        <w:jc w:val="both"/>
+        <w:jc w:val="center"/>
         <w:rPr>
           <w:b/>
           <w:sz w:val="32"/>
         </w:rPr>
       </w:pPr>
-      <w:proofErr w:type="spellStart"/>
       <w:r>
         <w:rPr>
           <w:b/>
@@ -18,7 +17,6 @@
         </w:rPr>
         <w:t>Droneseta</w:t>
       </w:r>
-      <w:proofErr w:type="spellEnd"/>
     </w:p>
     <w:p>
       <w:pPr>
@@ -31,49 +29,19 @@
         <w:rPr>
           <w:sz w:val="24"/>
         </w:rPr>
-        <w:t xml:space="preserve">O projeto se resume a um e-commerce de venda de camisetas em parceria com a empresa Alemão </w:t>
-      </w:r>
-      <w:proofErr w:type="spellStart"/>
-      <w:r>
-        <w:rPr>
-          <w:sz w:val="24"/>
-        </w:rPr>
-        <w:t>Drones</w:t>
-      </w:r>
-      <w:proofErr w:type="spellEnd"/>
-      <w:r>
-        <w:rPr>
-          <w:sz w:val="24"/>
-        </w:rPr>
-        <w:t xml:space="preserve">. O projeto pode ser dividido, para uma </w:t>
-      </w:r>
-      <w:proofErr w:type="spellStart"/>
-      <w:r>
-        <w:rPr>
-          <w:sz w:val="24"/>
-        </w:rPr>
-        <w:t>mlehor</w:t>
-      </w:r>
-      <w:proofErr w:type="spellEnd"/>
-      <w:r>
-        <w:rPr>
-          <w:sz w:val="24"/>
-        </w:rPr>
-        <w:t xml:space="preserve"> explicação, em duas partes: </w:t>
-      </w:r>
-      <w:proofErr w:type="spellStart"/>
-      <w:r>
-        <w:rPr>
-          <w:sz w:val="24"/>
-        </w:rPr>
-        <w:t>back-end</w:t>
-      </w:r>
-      <w:proofErr w:type="spellEnd"/>
-      <w:r>
-        <w:rPr>
-          <w:sz w:val="24"/>
-        </w:rPr>
-        <w:t xml:space="preserve"> e front-end. Abaixo será explicado a implementação de cada uma das partes.</w:t>
+        <w:t xml:space="preserve">O projeto se resume a um e-commerce de venda de camisetas em parceria com a empresa Alemão Drones. O projeto </w:t>
+      </w:r>
+      <w:r>
+        <w:rPr>
+          <w:sz w:val="24"/>
+        </w:rPr>
+        <w:t>pode ser dividido, para uma melh</w:t>
+      </w:r>
+      <w:r>
+        <w:rPr>
+          <w:sz w:val="24"/>
+        </w:rPr>
+        <w:t>or explicação, em duas partes: back-end e front-end. Abaixo será explicado a implementação de cada uma das partes.</w:t>
       </w:r>
     </w:p>
     <w:p>
@@ -89,92 +57,20 @@
           <w:sz w:val="24"/>
         </w:rPr>
         <w:tab/>
-        <w:t>Beck-</w:t>
-      </w:r>
-      <w:proofErr w:type="spellStart"/>
+        <w:t>Beck-end:</w:t>
+      </w:r>
       <w:r>
         <w:rPr>
           <w:b/>
           <w:sz w:val="24"/>
         </w:rPr>
-        <w:t>end</w:t>
-      </w:r>
-      <w:proofErr w:type="spellEnd"/>
-      <w:r>
-        <w:rPr>
-          <w:b/>
-          <w:sz w:val="24"/>
-        </w:rPr>
-        <w:t>:</w:t>
-      </w:r>
-      <w:r>
-        <w:rPr>
-          <w:b/>
-          <w:sz w:val="24"/>
-        </w:rPr>
         <w:t xml:space="preserve"> </w:t>
       </w:r>
       <w:r>
         <w:rPr>
           <w:sz w:val="24"/>
         </w:rPr>
-        <w:t xml:space="preserve">Para trabalhar do lado do servidor, foi construída uma API em Java </w:t>
-      </w:r>
-      <w:proofErr w:type="spellStart"/>
-      <w:r>
-        <w:rPr>
-          <w:sz w:val="24"/>
-        </w:rPr>
-        <w:t>Rest</w:t>
-      </w:r>
-      <w:proofErr w:type="spellEnd"/>
-      <w:r>
-        <w:rPr>
-          <w:sz w:val="24"/>
-        </w:rPr>
-        <w:t xml:space="preserve"> que manipula todo o trafego de informações no banco de dados. Inicialmente, o </w:t>
-      </w:r>
-      <w:proofErr w:type="spellStart"/>
-      <w:r>
-        <w:rPr>
-          <w:sz w:val="24"/>
-        </w:rPr>
-        <w:t>back-end</w:t>
-      </w:r>
-      <w:proofErr w:type="spellEnd"/>
-      <w:r>
-        <w:rPr>
-          <w:sz w:val="24"/>
-        </w:rPr>
-        <w:t xml:space="preserve"> conta com quatro classes de entidade: </w:t>
-      </w:r>
-      <w:proofErr w:type="spellStart"/>
-      <w:r>
-        <w:rPr>
-          <w:sz w:val="24"/>
-        </w:rPr>
-        <w:t>Endereco</w:t>
-      </w:r>
-      <w:proofErr w:type="spellEnd"/>
-      <w:r>
-        <w:rPr>
-          <w:sz w:val="24"/>
-        </w:rPr>
-        <w:t xml:space="preserve">, Pedido, Produto e </w:t>
-      </w:r>
-      <w:proofErr w:type="spellStart"/>
-      <w:r>
-        <w:rPr>
-          <w:sz w:val="24"/>
-        </w:rPr>
-        <w:t>Usuario</w:t>
-      </w:r>
-      <w:proofErr w:type="spellEnd"/>
-      <w:r>
-        <w:rPr>
-          <w:sz w:val="24"/>
-        </w:rPr>
-        <w:t xml:space="preserve">. Essas classes são necessárias para o bom andamento da aplicação. Porém, como há uma relação “muitos-para-muitos” entre Pedido e Produto, a própria API, automaticamente, criará mais uma tabela </w:t>
+        <w:t xml:space="preserve">Para trabalhar do lado do servidor, foi construída uma API em Java Rest que manipula todo o trafego de informações no banco de dados. Inicialmente, o back-end conta com quatro classes de entidade: Endereco, Pedido, Produto e Usuario. Essas classes são necessárias para o bom andamento da aplicação. Porém, como há uma relação “muitos-para-muitos” entre Pedido e Produto, a própria API, automaticamente, criará mais uma tabela </w:t>
       </w:r>
       <w:r>
         <w:rPr>
@@ -200,7 +96,6 @@
         </w:rPr>
         <w:t xml:space="preserve"> Para a escrita e leitura dos dados, três classes Web Services foram criadas: </w:t>
       </w:r>
-      <w:proofErr w:type="spellStart"/>
       <w:r>
         <w:rPr>
           <w:i/>
@@ -208,40 +103,11 @@
         </w:rPr>
         <w:t>PedidoFacadeREST</w:t>
       </w:r>
-      <w:proofErr w:type="spellEnd"/>
-      <w:r>
-        <w:rPr>
-          <w:sz w:val="24"/>
-        </w:rPr>
-        <w:t xml:space="preserve">, que trabalhará com os pedidos, </w:t>
-      </w:r>
-      <w:proofErr w:type="spellStart"/>
-      <w:r>
-        <w:rPr>
-          <w:sz w:val="24"/>
-        </w:rPr>
-        <w:t>ProdutoFacadeREST</w:t>
-      </w:r>
-      <w:proofErr w:type="spellEnd"/>
-      <w:r>
-        <w:rPr>
-          <w:sz w:val="24"/>
-        </w:rPr>
-        <w:t xml:space="preserve">, que irá lidar com os produtos e </w:t>
-      </w:r>
-      <w:proofErr w:type="spellStart"/>
-      <w:r>
-        <w:rPr>
-          <w:sz w:val="24"/>
-        </w:rPr>
-        <w:t>UsuarioFacadeREST</w:t>
-      </w:r>
-      <w:proofErr w:type="spellEnd"/>
-      <w:r>
-        <w:rPr>
-          <w:sz w:val="24"/>
-        </w:rPr>
-        <w:t xml:space="preserve"> que se encarregará da parte dos usuários.</w:t>
+      <w:r>
+        <w:rPr>
+          <w:sz w:val="24"/>
+        </w:rPr>
+        <w:t>, que trabalhará com os pedidos, ProdutoFacadeREST, que irá lidar com os produtos e UsuarioFacadeREST que se encarregará da parte dos usuários.</w:t>
       </w:r>
     </w:p>
     <w:p>
@@ -265,7 +131,6 @@
         </w:rPr>
         <w:t xml:space="preserve">O servidor utilizado no projeto foi o </w:t>
       </w:r>
-      <w:proofErr w:type="spellStart"/>
       <w:r>
         <w:rPr>
           <w:i/>
@@ -273,7 +138,6 @@
         </w:rPr>
         <w:t>GlassFish</w:t>
       </w:r>
-      <w:proofErr w:type="spellEnd"/>
       <w:r>
         <w:rPr>
           <w:sz w:val="24"/>
@@ -307,7 +171,6 @@
         </w:rPr>
         <w:t xml:space="preserve">: O Banco de Dados utilizado na manipulação dos dados do projeto, foi o </w:t>
       </w:r>
-      <w:proofErr w:type="spellStart"/>
       <w:r>
         <w:rPr>
           <w:i/>
@@ -315,7 +178,6 @@
         </w:rPr>
         <w:t>PostgreSQL</w:t>
       </w:r>
-      <w:proofErr w:type="spellEnd"/>
       <w:r>
         <w:rPr>
           <w:sz w:val="24"/>
@@ -336,27 +198,90 @@
           <w:sz w:val="24"/>
         </w:rPr>
         <w:tab/>
-        <w:t>Front-</w:t>
-      </w:r>
-      <w:proofErr w:type="spellStart"/>
+        <w:t>Front-end:</w:t>
+      </w:r>
       <w:r>
         <w:rPr>
           <w:b/>
           <w:sz w:val="24"/>
         </w:rPr>
-        <w:t>end</w:t>
-      </w:r>
-      <w:proofErr w:type="spellEnd"/>
+        <w:t xml:space="preserve"> </w:t>
+      </w:r>
+      <w:r>
+        <w:rPr>
+          <w:sz w:val="24"/>
+        </w:rPr>
+        <w:t xml:space="preserve">Para a visualização das informações e navegação entre o projeto, o sistema conta com </w:t>
+      </w:r>
+      <w:r>
+        <w:rPr>
+          <w:sz w:val="24"/>
+        </w:rPr>
+        <w:t xml:space="preserve">a implementação do React. O React trabalha com a construção </w:t>
+      </w:r>
+      <w:r>
+        <w:rPr>
+          <w:sz w:val="24"/>
+        </w:rPr>
+        <w:t>da interface por meio de arquivos JavaScript</w:t>
+      </w:r>
+      <w:r>
+        <w:rPr>
+          <w:sz w:val="24"/>
+        </w:rPr>
+        <w:t xml:space="preserve"> e dessa forma, </w:t>
+      </w:r>
+      <w:r>
+        <w:rPr>
+          <w:sz w:val="24"/>
+        </w:rPr>
+        <w:t xml:space="preserve">insere eles na interface dentro de um único arquivo HTML, ou seja, sem atualizar a página. </w:t>
+      </w:r>
+      <w:r>
+        <w:rPr>
+          <w:sz w:val="24"/>
+        </w:rPr>
+        <w:t>Foi utilizado o framework Bootstrap para a estilização dos elementos HTML no projeto.</w:t>
+      </w:r>
+      <w:r>
+        <w:rPr>
+          <w:sz w:val="24"/>
+        </w:rPr>
+        <w:t xml:space="preserve"> </w:t>
+      </w:r>
+      <w:r>
+        <w:rPr>
+          <w:sz w:val="24"/>
+        </w:rPr>
+        <w:t xml:space="preserve">Cada arquivo JavaScript é uma tela que será posta na tela principal do sistema, logo, por conta disso, não é necessário a atualização da página para alterações visuais no projeto. </w:t>
+      </w:r>
+      <w:r>
+        <w:rPr>
+          <w:sz w:val="24"/>
+        </w:rPr>
+        <w:t xml:space="preserve">Também há, em meio ao arquivo JavaScript, as requisições POST e GET para o envio e coleta de informações no servidor. Mas como isso é feito? O JS possui um método de envio de requisições chamado </w:t>
+      </w:r>
       <w:r>
         <w:rPr>
           <w:b/>
           <w:sz w:val="24"/>
         </w:rPr>
-        <w:t>:</w:t>
-      </w:r>
-      <w:r>
-        <w:rPr>
-          <w:b/>
+        <w:t>fetch()</w:t>
+      </w:r>
+      <w:r>
+        <w:rPr>
+          <w:sz w:val="24"/>
+        </w:rPr>
+        <w:t>, nele, você passa o endereço do seu servidor</w:t>
+      </w:r>
+      <w:r>
+        <w:rPr>
+          <w:sz w:val="24"/>
+        </w:rPr>
+        <w:t>, o método de requisição e o tipo de dado que será enviado para o servidor, que no caso do projeto, será um JSON.</w:t>
+      </w:r>
+      <w:r>
+        <w:rPr>
           <w:sz w:val="24"/>
         </w:rPr>
         <w:t xml:space="preserve"> </w:t>
@@ -365,112 +290,13 @@
         <w:rPr>
           <w:sz w:val="24"/>
         </w:rPr>
-        <w:t xml:space="preserve">Para a visualização das informações e navegação entre o projeto, o sistema conta com </w:t>
-      </w:r>
-      <w:r>
-        <w:rPr>
-          <w:sz w:val="24"/>
-        </w:rPr>
-        <w:t xml:space="preserve">a implementação do React. O React trabalha com a construção </w:t>
-      </w:r>
-      <w:r>
-        <w:rPr>
-          <w:sz w:val="24"/>
-        </w:rPr>
-        <w:t>da interface por meio de arquivos JavaScript</w:t>
-      </w:r>
-      <w:r>
-        <w:rPr>
-          <w:sz w:val="24"/>
-        </w:rPr>
-        <w:t xml:space="preserve"> e dessa forma, </w:t>
-      </w:r>
-      <w:r>
-        <w:rPr>
-          <w:sz w:val="24"/>
-        </w:rPr>
-        <w:t xml:space="preserve">insere eles na interface dentro de um único arquivo HTML, ou seja, sem atualizar a página. </w:t>
-      </w:r>
-      <w:r>
-        <w:rPr>
-          <w:sz w:val="24"/>
-        </w:rPr>
-        <w:t xml:space="preserve">Foi utilizado o framework </w:t>
-      </w:r>
-      <w:proofErr w:type="spellStart"/>
-      <w:r>
-        <w:rPr>
-          <w:sz w:val="24"/>
-        </w:rPr>
-        <w:t>Bootstrap</w:t>
-      </w:r>
-      <w:proofErr w:type="spellEnd"/>
-      <w:r>
-        <w:rPr>
-          <w:sz w:val="24"/>
-        </w:rPr>
-        <w:t xml:space="preserve"> para a estilização dos elementos HTML no projeto.</w:t>
-      </w:r>
-      <w:r>
-        <w:rPr>
-          <w:sz w:val="24"/>
-        </w:rPr>
-        <w:t xml:space="preserve"> </w:t>
-      </w:r>
-      <w:r>
-        <w:rPr>
-          <w:sz w:val="24"/>
-        </w:rPr>
-        <w:t xml:space="preserve">Cada arquivo JavaScript é uma tela que será posta na tela principal do sistema, logo, por conta disso, não é necessário a atualização da página para alterações visuais no projeto. </w:t>
-      </w:r>
-      <w:r>
-        <w:rPr>
-          <w:sz w:val="24"/>
-        </w:rPr>
-        <w:t xml:space="preserve">Também há, em meio ao arquivo JavaScript, as requisições POST e GET para o envio e coleta de informações no servidor. Mas como isso é feito? O JS possui um método de envio de requisições chamado </w:t>
-      </w:r>
-      <w:proofErr w:type="spellStart"/>
-      <w:proofErr w:type="gramStart"/>
-      <w:r>
-        <w:rPr>
-          <w:b/>
-          <w:sz w:val="24"/>
-        </w:rPr>
-        <w:t>fetch</w:t>
-      </w:r>
-      <w:proofErr w:type="spellEnd"/>
-      <w:r>
-        <w:rPr>
-          <w:b/>
-          <w:sz w:val="24"/>
-        </w:rPr>
-        <w:t>(</w:t>
-      </w:r>
-      <w:proofErr w:type="gramEnd"/>
-      <w:r>
-        <w:rPr>
-          <w:b/>
-          <w:sz w:val="24"/>
-        </w:rPr>
-        <w:t>)</w:t>
-      </w:r>
-      <w:r>
-        <w:rPr>
-          <w:sz w:val="24"/>
-        </w:rPr>
-        <w:t>, nele, você passa o endereço do seu servidor</w:t>
-      </w:r>
-      <w:r>
-        <w:rPr>
-          <w:sz w:val="24"/>
-        </w:rPr>
-        <w:t>, o método de requisição e o tipo de dado que será enviado para o servidor, que no caso do projeto, será um JSON.</w:t>
-      </w:r>
-      <w:r>
-        <w:rPr>
-          <w:sz w:val="24"/>
-        </w:rPr>
-        <w:t xml:space="preserve"> Para </w:t>
+        <w:t>Todos os arquivos JavaScript encontram-se dentro da pasta “src” do projeto React</w:t>
+      </w:r>
+      <w:r>
+        <w:rPr>
+          <w:sz w:val="24"/>
+        </w:rPr>
+        <w:t>. A chamada do Bootstrap no projeto ocorre no arquivo “index.html” dentro da pasta “public” também no projeto React, e é chamado via CDN.</w:t>
       </w:r>
       <w:bookmarkStart w:id="0" w:name="_GoBack"/>
       <w:bookmarkEnd w:id="0"/>
@@ -486,7 +312,7 @@
 </file>
 
 <file path=word/styles.xml><?xml version="1.0" encoding="utf-8"?>
-<w:styles xmlns:mc="http://schemas.openxmlformats.org/markup-compatibility/2006" xmlns:r="http://schemas.openxmlformats.org/officeDocument/2006/relationships" xmlns:w="http://schemas.openxmlformats.org/wordprocessingml/2006/main" xmlns:w14="http://schemas.microsoft.com/office/word/2010/wordml" xmlns:w15="http://schemas.microsoft.com/office/word/2012/wordml" xmlns:w16se="http://schemas.microsoft.com/office/word/2015/wordml/symex" mc:Ignorable="w14 w15 w16se">
+<w:styles xmlns:mc="http://schemas.openxmlformats.org/markup-compatibility/2006" xmlns:r="http://schemas.openxmlformats.org/officeDocument/2006/relationships" xmlns:w="http://schemas.openxmlformats.org/wordprocessingml/2006/main" xmlns:w14="http://schemas.microsoft.com/office/word/2010/wordml" xmlns:w15="http://schemas.microsoft.com/office/word/2012/wordml" xmlns:w16cid="http://schemas.microsoft.com/office/word/2016/wordml/cid" xmlns:w16se="http://schemas.microsoft.com/office/word/2015/wordml/symex" mc:Ignorable="w14 w15 w16se w16cid">
   <w:docDefaults>
     <w:rPrDefault>
       <w:rPr>
@@ -502,7 +328,7 @@
       </w:pPr>
     </w:pPrDefault>
   </w:docDefaults>
-  <w:latentStyles w:defLockedState="0" w:defUIPriority="99" w:defSemiHidden="0" w:defUnhideWhenUsed="0" w:defQFormat="0" w:count="371">
+  <w:latentStyles w:defLockedState="0" w:defUIPriority="99" w:defSemiHidden="0" w:defUnhideWhenUsed="0" w:defQFormat="0" w:count="375">
     <w:lsdException w:name="Normal" w:uiPriority="0" w:qFormat="1"/>
     <w:lsdException w:name="heading 1" w:uiPriority="9" w:qFormat="1"/>
     <w:lsdException w:name="heading 2" w:semiHidden="1" w:uiPriority="9" w:unhideWhenUsed="1" w:qFormat="1"/>
@@ -608,7 +434,6 @@
     <w:lsdException w:name="HTML Sample" w:semiHidden="1" w:unhideWhenUsed="1"/>
     <w:lsdException w:name="HTML Typewriter" w:semiHidden="1" w:unhideWhenUsed="1"/>
     <w:lsdException w:name="HTML Variable" w:semiHidden="1" w:unhideWhenUsed="1"/>
-    <w:lsdException w:name="Normal Table" w:semiHidden="1" w:unhideWhenUsed="1"/>
     <w:lsdException w:name="annotation subject" w:semiHidden="1" w:unhideWhenUsed="1"/>
     <w:lsdException w:name="No List" w:semiHidden="1" w:unhideWhenUsed="1"/>
     <w:lsdException w:name="Outline List 1" w:semiHidden="1" w:unhideWhenUsed="1"/>
@@ -652,10 +477,8 @@
     <w:lsdException w:name="Table Elegant" w:semiHidden="1" w:unhideWhenUsed="1"/>
     <w:lsdException w:name="Table Professional" w:semiHidden="1" w:unhideWhenUsed="1"/>
     <w:lsdException w:name="Table Subtle 1" w:semiHidden="1" w:unhideWhenUsed="1"/>
-    <w:lsdException w:name="Table Subtle 2" w:semiHidden="1" w:unhideWhenUsed="1"/>
     <w:lsdException w:name="Table Web 1" w:semiHidden="1" w:unhideWhenUsed="1"/>
     <w:lsdException w:name="Table Web 2" w:semiHidden="1" w:unhideWhenUsed="1"/>
-    <w:lsdException w:name="Table Web 3" w:semiHidden="1" w:unhideWhenUsed="1"/>
     <w:lsdException w:name="Balloon Text" w:semiHidden="1" w:unhideWhenUsed="1"/>
     <w:lsdException w:name="Table Grid" w:uiPriority="39"/>
     <w:lsdException w:name="Table Theme" w:semiHidden="1" w:unhideWhenUsed="1"/>
@@ -874,6 +697,10 @@
     <w:lsdException w:name="List Table 5 Dark Accent 6" w:uiPriority="50"/>
     <w:lsdException w:name="List Table 6 Colorful Accent 6" w:uiPriority="51"/>
     <w:lsdException w:name="List Table 7 Colorful Accent 6" w:uiPriority="52"/>
+    <w:lsdException w:name="Mention" w:semiHidden="1" w:unhideWhenUsed="1"/>
+    <w:lsdException w:name="Smart Hyperlink" w:semiHidden="1" w:unhideWhenUsed="1"/>
+    <w:lsdException w:name="Hashtag" w:semiHidden="1" w:unhideWhenUsed="1"/>
+    <w:lsdException w:name="Unresolved Mention" w:semiHidden="1" w:unhideWhenUsed="1"/>
   </w:latentStyles>
   <w:style w:type="paragraph" w:default="1" w:styleId="Normal">
     <w:name w:val="Normal"/>

</xml_diff>